<commit_message>
Update nested router note
</commit_message>
<xml_diff>
--- a/筆記2_路由基礎.docx
+++ b/筆記2_路由基礎.docx
@@ -256,16 +256,8 @@
         <w:rPr>
           <w:rFonts w:hint="eastAsia"/>
         </w:rPr>
-        <w:t>$</w:t>
-      </w:r>
-      <w:proofErr w:type="spellStart"/>
-      <w:r>
-        <w:rPr>
-          <w:rFonts w:hint="eastAsia"/>
-        </w:rPr>
-        <w:t>route.params</w:t>
-      </w:r>
-      <w:proofErr w:type="spellEnd"/>
+        <w:t>$route.params</w:t>
+      </w:r>
       <w:r>
         <w:rPr>
           <w:rFonts w:hint="eastAsia"/>
@@ -311,15 +303,7 @@
         <w:t xml:space="preserve">: </w:t>
       </w:r>
       <w:r>
-        <w:t>$</w:t>
-      </w:r>
-      <w:proofErr w:type="spellStart"/>
-      <w:r>
-        <w:t>routes.params.username</w:t>
-      </w:r>
-      <w:proofErr w:type="spellEnd"/>
-      <w:r>
-        <w:t xml:space="preserve"> </w:t>
+        <w:t xml:space="preserve">$routes.params.username </w:t>
       </w:r>
       <w:r>
         <w:rPr>
@@ -378,16 +362,8 @@
         <w:rPr>
           <w:rFonts w:hint="eastAsia"/>
         </w:rPr>
-        <w:t>都是放一些會</w:t>
-      </w:r>
-      <w:proofErr w:type="gramStart"/>
-      <w:r>
-        <w:rPr>
-          <w:rFonts w:hint="eastAsia"/>
-        </w:rPr>
-        <w:t>一直復用的</w:t>
-      </w:r>
-      <w:proofErr w:type="gramEnd"/>
+        <w:t>都是放一些會一直復用的</w:t>
+      </w:r>
       <w:r>
         <w:rPr>
           <w:rFonts w:hint="eastAsia"/>
@@ -683,41 +659,7 @@
           <w:sz w:val="21"/>
           <w:szCs w:val="21"/>
         </w:rPr>
-        <w:t>'/goods</w:t>
-      </w:r>
-      <w:proofErr w:type="gramStart"/>
-      <w:r>
-        <w:rPr>
-          <w:rFonts w:ascii="Consolas" w:eastAsia="新細明體" w:hAnsi="Consolas" w:cs="新細明體"/>
-          <w:color w:val="CE9178"/>
-          <w:kern w:val="0"/>
-          <w:sz w:val="21"/>
-          <w:szCs w:val="21"/>
-        </w:rPr>
-        <w:t>/:</w:t>
-      </w:r>
-      <w:proofErr w:type="spellStart"/>
-      <w:r>
-        <w:rPr>
-          <w:rFonts w:ascii="Consolas" w:eastAsia="新細明體" w:hAnsi="Consolas" w:cs="新細明體"/>
-          <w:color w:val="CE9178"/>
-          <w:kern w:val="0"/>
-          <w:sz w:val="21"/>
-          <w:szCs w:val="21"/>
-        </w:rPr>
-        <w:t>goodsId</w:t>
-      </w:r>
-      <w:proofErr w:type="spellEnd"/>
-      <w:proofErr w:type="gramEnd"/>
-      <w:r>
-        <w:rPr>
-          <w:rFonts w:ascii="Consolas" w:eastAsia="新細明體" w:hAnsi="Consolas" w:cs="新細明體"/>
-          <w:color w:val="CE9178"/>
-          <w:kern w:val="0"/>
-          <w:sz w:val="21"/>
-          <w:szCs w:val="21"/>
-        </w:rPr>
-        <w:t>'</w:t>
+        <w:t>'/goods/:goodsId'</w:t>
       </w:r>
       <w:r>
         <w:rPr>
@@ -737,7 +679,6 @@
         </w:rPr>
         <w:t>再將</w:t>
       </w:r>
-      <w:proofErr w:type="spellStart"/>
       <w:r>
         <w:rPr>
           <w:rFonts w:hint="eastAsia"/>
@@ -747,7 +688,6 @@
       <w:r>
         <w:t>oodsList</w:t>
       </w:r>
-      <w:proofErr w:type="spellEnd"/>
       <w:r>
         <w:rPr>
           <w:rFonts w:hint="eastAsia"/>
@@ -822,10 +762,18 @@
           <w:sz w:val="21"/>
           <w:szCs w:val="21"/>
         </w:rPr>
-        <w:t>$</w:t>
-      </w:r>
-      <w:proofErr w:type="spellStart"/>
-      <w:proofErr w:type="gramStart"/>
+        <w:t>$route</w:t>
+      </w:r>
+      <w:r>
+        <w:rPr>
+          <w:rFonts w:ascii="Consolas" w:eastAsia="新細明體" w:hAnsi="Consolas" w:cs="新細明體"/>
+          <w:color w:val="D4D4D4"/>
+          <w:kern w:val="0"/>
+          <w:sz w:val="21"/>
+          <w:szCs w:val="21"/>
+        </w:rPr>
+        <w:t>.</w:t>
+      </w:r>
       <w:r>
         <w:rPr>
           <w:rFonts w:ascii="Consolas" w:eastAsia="新細明體" w:hAnsi="Consolas" w:cs="新細明體"/>
@@ -834,102 +782,130 @@
           <w:sz w:val="21"/>
           <w:szCs w:val="21"/>
         </w:rPr>
+        <w:t>params</w:t>
+      </w:r>
+      <w:r>
+        <w:rPr>
+          <w:rFonts w:ascii="Consolas" w:eastAsia="新細明體" w:hAnsi="Consolas" w:cs="新細明體"/>
+          <w:color w:val="D4D4D4"/>
+          <w:kern w:val="0"/>
+          <w:sz w:val="21"/>
+          <w:szCs w:val="21"/>
+        </w:rPr>
+        <w:t>.</w:t>
+      </w:r>
+      <w:r>
+        <w:rPr>
+          <w:rFonts w:ascii="Consolas" w:eastAsia="新細明體" w:hAnsi="Consolas" w:cs="新細明體"/>
+          <w:color w:val="9CDCFE"/>
+          <w:kern w:val="0"/>
+          <w:sz w:val="21"/>
+          <w:szCs w:val="21"/>
+        </w:rPr>
+        <w:t>goodsId</w:t>
+      </w:r>
+      <w:r>
+        <w:rPr>
+          <w:rFonts w:ascii="Consolas" w:eastAsia="新細明體" w:hAnsi="Consolas" w:cs="新細明體"/>
+          <w:color w:val="D4D4D4"/>
+          <w:kern w:val="0"/>
+          <w:sz w:val="21"/>
+          <w:szCs w:val="21"/>
+        </w:rPr>
+        <w:t>}}</w:t>
+      </w:r>
+      <w:r>
+        <w:rPr>
+          <w:rFonts w:ascii="Consolas" w:eastAsia="新細明體" w:hAnsi="Consolas" w:cs="新細明體"/>
+          <w:color w:val="808080"/>
+          <w:kern w:val="0"/>
+          <w:sz w:val="21"/>
+          <w:szCs w:val="21"/>
+        </w:rPr>
+        <w:t>&lt;/</w:t>
+      </w:r>
+      <w:r>
+        <w:rPr>
+          <w:rFonts w:ascii="Consolas" w:eastAsia="新細明體" w:hAnsi="Consolas" w:cs="新細明體"/>
+          <w:color w:val="569CD6"/>
+          <w:kern w:val="0"/>
+          <w:sz w:val="21"/>
+          <w:szCs w:val="21"/>
+        </w:rPr>
+        <w:t>span</w:t>
+      </w:r>
+      <w:r>
+        <w:rPr>
+          <w:rFonts w:ascii="Consolas" w:eastAsia="新細明體" w:hAnsi="Consolas" w:cs="新細明體"/>
+          <w:color w:val="808080"/>
+          <w:kern w:val="0"/>
+          <w:sz w:val="21"/>
+          <w:szCs w:val="21"/>
+        </w:rPr>
+        <w:t>&gt;</w:t>
+      </w:r>
+    </w:p>
+    <w:p>
+      <w:pPr>
+        <w:rPr>
+          <w:rFonts w:hint="eastAsia"/>
+        </w:rPr>
+      </w:pPr>
+      <w:r>
+        <w:rPr>
+          <w:rFonts w:hint="eastAsia"/>
+        </w:rPr>
+        <w:t>此能抓到</w:t>
+      </w:r>
+      <w:r>
+        <w:rPr>
+          <w:rFonts w:hint="eastAsia"/>
+        </w:rPr>
+        <w:t xml:space="preserve"> </w:t>
+      </w:r>
+      <w:r>
+        <w:rPr>
+          <w:rFonts w:hint="eastAsia"/>
+        </w:rPr>
+        <w:t>剛</w:t>
+      </w:r>
+      <w:r>
+        <w:rPr>
+          <w:rFonts w:hint="eastAsia"/>
+        </w:rPr>
         <w:t>route</w:t>
       </w:r>
       <w:r>
         <w:rPr>
-          <w:rFonts w:ascii="Consolas" w:eastAsia="新細明體" w:hAnsi="Consolas" w:cs="新細明體"/>
-          <w:color w:val="D4D4D4"/>
-          <w:kern w:val="0"/>
-          <w:sz w:val="21"/>
-          <w:szCs w:val="21"/>
-        </w:rPr>
-        <w:t>.</w:t>
-      </w:r>
-      <w:r>
-        <w:rPr>
-          <w:rFonts w:ascii="Consolas" w:eastAsia="新細明體" w:hAnsi="Consolas" w:cs="新細明體"/>
-          <w:color w:val="9CDCFE"/>
-          <w:kern w:val="0"/>
-          <w:sz w:val="21"/>
-          <w:szCs w:val="21"/>
-        </w:rPr>
-        <w:t>params</w:t>
-      </w:r>
-      <w:proofErr w:type="gramEnd"/>
-      <w:r>
-        <w:rPr>
-          <w:rFonts w:ascii="Consolas" w:eastAsia="新細明體" w:hAnsi="Consolas" w:cs="新細明體"/>
-          <w:color w:val="D4D4D4"/>
-          <w:kern w:val="0"/>
-          <w:sz w:val="21"/>
-          <w:szCs w:val="21"/>
-        </w:rPr>
-        <w:t>.</w:t>
-      </w:r>
-      <w:r>
-        <w:rPr>
-          <w:rFonts w:ascii="Consolas" w:eastAsia="新細明體" w:hAnsi="Consolas" w:cs="新細明體"/>
-          <w:color w:val="9CDCFE"/>
-          <w:kern w:val="0"/>
-          <w:sz w:val="21"/>
-          <w:szCs w:val="21"/>
+          <w:rFonts w:hint="eastAsia"/>
+        </w:rPr>
+        <w:t>的</w:t>
+      </w:r>
+      <w:r>
+        <w:rPr>
+          <w:rFonts w:hint="eastAsia"/>
         </w:rPr>
         <w:t>goodsId</w:t>
       </w:r>
-      <w:proofErr w:type="spellEnd"/>
-      <w:r>
-        <w:rPr>
-          <w:rFonts w:ascii="Consolas" w:eastAsia="新細明體" w:hAnsi="Consolas" w:cs="新細明體"/>
-          <w:color w:val="D4D4D4"/>
-          <w:kern w:val="0"/>
-          <w:sz w:val="21"/>
-          <w:szCs w:val="21"/>
-        </w:rPr>
-        <w:t>}}</w:t>
-      </w:r>
-      <w:r>
-        <w:rPr>
-          <w:rFonts w:ascii="Consolas" w:eastAsia="新細明體" w:hAnsi="Consolas" w:cs="新細明體"/>
-          <w:color w:val="808080"/>
-          <w:kern w:val="0"/>
-          <w:sz w:val="21"/>
-          <w:szCs w:val="21"/>
-        </w:rPr>
-        <w:t>&lt;/</w:t>
-      </w:r>
-      <w:r>
-        <w:rPr>
-          <w:rFonts w:ascii="Consolas" w:eastAsia="新細明體" w:hAnsi="Consolas" w:cs="新細明體"/>
-          <w:color w:val="569CD6"/>
-          <w:kern w:val="0"/>
-          <w:sz w:val="21"/>
-          <w:szCs w:val="21"/>
-        </w:rPr>
-        <w:t>span</w:t>
-      </w:r>
-      <w:r>
-        <w:rPr>
-          <w:rFonts w:ascii="Consolas" w:eastAsia="新細明體" w:hAnsi="Consolas" w:cs="新細明體"/>
-          <w:color w:val="808080"/>
-          <w:kern w:val="0"/>
-          <w:sz w:val="21"/>
-          <w:szCs w:val="21"/>
-        </w:rPr>
-        <w:t>&gt;</w:t>
-      </w:r>
-    </w:p>
-    <w:p>
-      <w:pPr>
-        <w:rPr>
-          <w:rFonts w:hint="eastAsia"/>
-        </w:rPr>
-      </w:pPr>
-      <w:r>
-        <w:rPr>
-          <w:rFonts w:hint="eastAsia"/>
-        </w:rPr>
-        <w:t>此能抓到</w:t>
+    </w:p>
+    <w:p>
+      <w:r>
+        <w:rPr>
+          <w:rFonts w:hint="eastAsia"/>
+        </w:rPr>
+        <w:t>可再根據這個</w:t>
+      </w:r>
+      <w:r>
+        <w:rPr>
+          <w:rFonts w:hint="eastAsia"/>
+        </w:rPr>
+        <w:t>id</w:t>
+      </w:r>
+      <w:r>
+        <w:rPr>
+          <w:rFonts w:hint="eastAsia"/>
+        </w:rPr>
+        <w:t>查商品訊息</w:t>
       </w:r>
       <w:r>
         <w:rPr>
@@ -941,58 +917,6 @@
         <w:rPr>
           <w:rFonts w:hint="eastAsia"/>
         </w:rPr>
-        <w:t>剛</w:t>
-      </w:r>
-      <w:r>
-        <w:rPr>
-          <w:rFonts w:hint="eastAsia"/>
-        </w:rPr>
-        <w:t>route</w:t>
-      </w:r>
-      <w:r>
-        <w:rPr>
-          <w:rFonts w:hint="eastAsia"/>
-        </w:rPr>
-        <w:t>的</w:t>
-      </w:r>
-      <w:proofErr w:type="spellStart"/>
-      <w:r>
-        <w:rPr>
-          <w:rFonts w:hint="eastAsia"/>
-        </w:rPr>
-        <w:t>goodsId</w:t>
-      </w:r>
-      <w:proofErr w:type="spellEnd"/>
-    </w:p>
-    <w:p>
-      <w:r>
-        <w:rPr>
-          <w:rFonts w:hint="eastAsia"/>
-        </w:rPr>
-        <w:t>可再根據這個</w:t>
-      </w:r>
-      <w:r>
-        <w:rPr>
-          <w:rFonts w:hint="eastAsia"/>
-        </w:rPr>
-        <w:t>id</w:t>
-      </w:r>
-      <w:r>
-        <w:rPr>
-          <w:rFonts w:hint="eastAsia"/>
-        </w:rPr>
-        <w:t>查商品訊息</w:t>
-      </w:r>
-      <w:r>
-        <w:rPr>
-          <w:rFonts w:hint="eastAsia"/>
-        </w:rPr>
-        <w:t xml:space="preserve"> </w:t>
-      </w:r>
-      <w:r>
-        <w:rPr>
-          <w:rFonts w:hint="eastAsia"/>
-        </w:rPr>
         <w:t>價格等等</w:t>
       </w:r>
     </w:p>
@@ -1016,14 +940,12 @@
         </w:rPr>
         <w:t>必須在</w:t>
       </w:r>
-      <w:proofErr w:type="spellStart"/>
       <w:r>
         <w:rPr>
           <w:rFonts w:hint="eastAsia"/>
         </w:rPr>
         <w:t>url</w:t>
       </w:r>
-      <w:proofErr w:type="spellEnd"/>
       <w:r>
         <w:rPr>
           <w:rFonts w:hint="eastAsia"/>
@@ -1094,14 +1016,12 @@
         <w:lastRenderedPageBreak/>
         <w:t>若</w:t>
       </w:r>
-      <w:proofErr w:type="spellStart"/>
       <w:r>
         <w:rPr>
           <w:rFonts w:hint="eastAsia"/>
         </w:rPr>
         <w:t>url</w:t>
       </w:r>
-      <w:proofErr w:type="spellEnd"/>
       <w:r>
         <w:rPr>
           <w:rFonts w:hint="eastAsia"/>
@@ -1192,29 +1112,7 @@
           <w:sz w:val="21"/>
           <w:szCs w:val="21"/>
         </w:rPr>
-        <w:t>'/goods/:</w:t>
-      </w:r>
-      <w:proofErr w:type="spellStart"/>
-      <w:r>
-        <w:rPr>
-          <w:rFonts w:ascii="Consolas" w:eastAsia="新細明體" w:hAnsi="Consolas" w:cs="新細明體"/>
-          <w:color w:val="CE9178"/>
-          <w:kern w:val="0"/>
-          <w:sz w:val="21"/>
-          <w:szCs w:val="21"/>
-        </w:rPr>
-        <w:t>goodsId</w:t>
-      </w:r>
-      <w:proofErr w:type="spellEnd"/>
-      <w:r>
-        <w:rPr>
-          <w:rFonts w:ascii="Consolas" w:eastAsia="新細明體" w:hAnsi="Consolas" w:cs="新細明體"/>
-          <w:color w:val="CE9178"/>
-          <w:kern w:val="0"/>
-          <w:sz w:val="21"/>
-          <w:szCs w:val="21"/>
-        </w:rPr>
-        <w:t>/user/:name'</w:t>
+        <w:t>'/goods/:goodsId/user/:name'</w:t>
       </w:r>
       <w:r>
         <w:rPr>
@@ -1343,9 +1241,38 @@
           <w:sz w:val="21"/>
           <w:szCs w:val="21"/>
         </w:rPr>
-        <w:t xml:space="preserve">        </w:t>
-      </w:r>
-      <w:proofErr w:type="spellStart"/>
+        <w:t xml:space="preserve">        goodId:</w:t>
+      </w:r>
+      <w:r>
+        <w:rPr>
+          <w:rFonts w:ascii="Consolas" w:eastAsia="新細明體" w:hAnsi="Consolas" w:cs="新細明體"/>
+          <w:color w:val="808080"/>
+          <w:kern w:val="0"/>
+          <w:sz w:val="21"/>
+          <w:szCs w:val="21"/>
+        </w:rPr>
+        <w:t>&lt;</w:t>
+      </w:r>
+      <w:r>
+        <w:rPr>
+          <w:rFonts w:ascii="Consolas" w:eastAsia="新細明體" w:hAnsi="Consolas" w:cs="新細明體"/>
+          <w:color w:val="569CD6"/>
+          <w:kern w:val="0"/>
+          <w:sz w:val="21"/>
+          <w:szCs w:val="21"/>
+        </w:rPr>
+        <w:t>span</w:t>
+      </w:r>
+      <w:r>
+        <w:rPr>
+          <w:rFonts w:ascii="Consolas" w:eastAsia="新細明體" w:hAnsi="Consolas" w:cs="新細明體"/>
+          <w:color w:val="808080"/>
+          <w:kern w:val="0"/>
+          <w:sz w:val="21"/>
+          <w:szCs w:val="21"/>
+        </w:rPr>
+        <w:t>&gt;</w:t>
+      </w:r>
       <w:r>
         <w:rPr>
           <w:rFonts w:ascii="Consolas" w:eastAsia="新細明體" w:hAnsi="Consolas" w:cs="新細明體"/>
@@ -1354,9 +1281,18 @@
           <w:sz w:val="21"/>
           <w:szCs w:val="21"/>
         </w:rPr>
-        <w:t>goodId</w:t>
-      </w:r>
-      <w:proofErr w:type="spellEnd"/>
+        <w:t>{{</w:t>
+      </w:r>
+      <w:r>
+        <w:rPr>
+          <w:rFonts w:ascii="Consolas" w:eastAsia="新細明體" w:hAnsi="Consolas" w:cs="新細明體"/>
+          <w:color w:val="9CDCFE"/>
+          <w:kern w:val="0"/>
+          <w:sz w:val="21"/>
+          <w:szCs w:val="21"/>
+        </w:rPr>
+        <w:t>$route</w:t>
+      </w:r>
       <w:r>
         <w:rPr>
           <w:rFonts w:ascii="Consolas" w:eastAsia="新細明體" w:hAnsi="Consolas" w:cs="新細明體"/>
@@ -1365,7 +1301,47 @@
           <w:sz w:val="21"/>
           <w:szCs w:val="21"/>
         </w:rPr>
-        <w:t>:</w:t>
+        <w:t>.</w:t>
+      </w:r>
+      <w:r>
+        <w:rPr>
+          <w:rFonts w:ascii="Consolas" w:eastAsia="新細明體" w:hAnsi="Consolas" w:cs="新細明體"/>
+          <w:color w:val="9CDCFE"/>
+          <w:kern w:val="0"/>
+          <w:sz w:val="21"/>
+          <w:szCs w:val="21"/>
+        </w:rPr>
+        <w:t>params</w:t>
+      </w:r>
+      <w:r>
+        <w:rPr>
+          <w:rFonts w:ascii="Consolas" w:eastAsia="新細明體" w:hAnsi="Consolas" w:cs="新細明體"/>
+          <w:color w:val="D4D4D4"/>
+          <w:kern w:val="0"/>
+          <w:sz w:val="21"/>
+          <w:szCs w:val="21"/>
+        </w:rPr>
+        <w:t>.</w:t>
+      </w:r>
+      <w:r>
+        <w:rPr>
+          <w:rFonts w:ascii="Consolas" w:eastAsia="新細明體" w:hAnsi="Consolas" w:cs="新細明體"/>
+          <w:color w:val="9CDCFE"/>
+          <w:kern w:val="0"/>
+          <w:sz w:val="21"/>
+          <w:szCs w:val="21"/>
+        </w:rPr>
+        <w:t>goodsId</w:t>
+      </w:r>
+      <w:r>
+        <w:rPr>
+          <w:rFonts w:ascii="Consolas" w:eastAsia="新細明體" w:hAnsi="Consolas" w:cs="新細明體"/>
+          <w:color w:val="D4D4D4"/>
+          <w:kern w:val="0"/>
+          <w:sz w:val="21"/>
+          <w:szCs w:val="21"/>
+        </w:rPr>
+        <w:t>}}</w:t>
       </w:r>
       <w:r>
         <w:rPr>
@@ -1375,7 +1351,7 @@
           <w:sz w:val="21"/>
           <w:szCs w:val="21"/>
         </w:rPr>
-        <w:t>&lt;</w:t>
+        <w:t>&lt;/</w:t>
       </w:r>
       <w:r>
         <w:rPr>
@@ -1395,101 +1371,7 @@
           <w:sz w:val="21"/>
           <w:szCs w:val="21"/>
         </w:rPr>
-        <w:t>&gt;</w:t>
-      </w:r>
-      <w:r>
-        <w:rPr>
-          <w:rFonts w:ascii="Consolas" w:eastAsia="新細明體" w:hAnsi="Consolas" w:cs="新細明體"/>
-          <w:color w:val="D4D4D4"/>
-          <w:kern w:val="0"/>
-          <w:sz w:val="21"/>
-          <w:szCs w:val="21"/>
-        </w:rPr>
-        <w:t>{{</w:t>
-      </w:r>
-      <w:r>
-        <w:rPr>
-          <w:rFonts w:ascii="Consolas" w:eastAsia="新細明體" w:hAnsi="Consolas" w:cs="新細明體"/>
-          <w:color w:val="9CDCFE"/>
-          <w:kern w:val="0"/>
-          <w:sz w:val="21"/>
-          <w:szCs w:val="21"/>
-        </w:rPr>
-        <w:t>$</w:t>
-      </w:r>
-      <w:proofErr w:type="spellStart"/>
-      <w:proofErr w:type="gramStart"/>
-      <w:r>
-        <w:rPr>
-          <w:rFonts w:ascii="Consolas" w:eastAsia="新細明體" w:hAnsi="Consolas" w:cs="新細明體"/>
-          <w:color w:val="9CDCFE"/>
-          <w:kern w:val="0"/>
-          <w:sz w:val="21"/>
-          <w:szCs w:val="21"/>
-        </w:rPr>
-        <w:t>route</w:t>
-      </w:r>
-      <w:r>
-        <w:rPr>
-          <w:rFonts w:ascii="Consolas" w:eastAsia="新細明體" w:hAnsi="Consolas" w:cs="新細明體"/>
-          <w:color w:val="D4D4D4"/>
-          <w:kern w:val="0"/>
-          <w:sz w:val="21"/>
-          <w:szCs w:val="21"/>
-        </w:rPr>
-        <w:t>.</w:t>
-      </w:r>
-      <w:r>
-        <w:rPr>
-          <w:rFonts w:ascii="Consolas" w:eastAsia="新細明體" w:hAnsi="Consolas" w:cs="新細明體"/>
-          <w:color w:val="9CDCFE"/>
-          <w:kern w:val="0"/>
-          <w:sz w:val="21"/>
-          <w:szCs w:val="21"/>
-        </w:rPr>
-        <w:t>params</w:t>
-      </w:r>
-      <w:proofErr w:type="gramEnd"/>
-      <w:r>
-        <w:rPr>
-          <w:rFonts w:ascii="Consolas" w:eastAsia="新細明體" w:hAnsi="Consolas" w:cs="新細明體"/>
-          <w:color w:val="D4D4D4"/>
-          <w:kern w:val="0"/>
-          <w:sz w:val="21"/>
-          <w:szCs w:val="21"/>
-        </w:rPr>
-        <w:t>.</w:t>
-      </w:r>
-      <w:r>
-        <w:rPr>
-          <w:rFonts w:ascii="Consolas" w:eastAsia="新細明體" w:hAnsi="Consolas" w:cs="新細明體"/>
-          <w:color w:val="9CDCFE"/>
-          <w:kern w:val="0"/>
-          <w:sz w:val="21"/>
-          <w:szCs w:val="21"/>
-        </w:rPr>
-        <w:t>goodsId</w:t>
-      </w:r>
-      <w:proofErr w:type="spellEnd"/>
-      <w:r>
-        <w:rPr>
-          <w:rFonts w:ascii="Consolas" w:eastAsia="新細明體" w:hAnsi="Consolas" w:cs="新細明體"/>
-          <w:color w:val="D4D4D4"/>
-          <w:kern w:val="0"/>
-          <w:sz w:val="21"/>
-          <w:szCs w:val="21"/>
-        </w:rPr>
-        <w:t>}}</w:t>
-      </w:r>
-      <w:r>
-        <w:rPr>
-          <w:rFonts w:ascii="Consolas" w:eastAsia="新細明體" w:hAnsi="Consolas" w:cs="新細明體"/>
-          <w:color w:val="808080"/>
-          <w:kern w:val="0"/>
-          <w:sz w:val="21"/>
-          <w:szCs w:val="21"/>
-        </w:rPr>
-        <w:t>&lt;/</w:t>
+        <w:t>&gt;&lt;</w:t>
       </w:r>
       <w:r>
         <w:rPr>
@@ -1499,30 +1381,8 @@
           <w:sz w:val="21"/>
           <w:szCs w:val="21"/>
         </w:rPr>
-        <w:t>span</w:t>
-      </w:r>
-      <w:r>
-        <w:rPr>
-          <w:rFonts w:ascii="Consolas" w:eastAsia="新細明體" w:hAnsi="Consolas" w:cs="新細明體"/>
-          <w:color w:val="808080"/>
-          <w:kern w:val="0"/>
-          <w:sz w:val="21"/>
-          <w:szCs w:val="21"/>
-        </w:rPr>
-        <w:t>&gt;&lt;</w:t>
-      </w:r>
-      <w:proofErr w:type="spellStart"/>
-      <w:r>
-        <w:rPr>
-          <w:rFonts w:ascii="Consolas" w:eastAsia="新細明體" w:hAnsi="Consolas" w:cs="新細明體"/>
-          <w:color w:val="569CD6"/>
-          <w:kern w:val="0"/>
-          <w:sz w:val="21"/>
-          <w:szCs w:val="21"/>
-        </w:rPr>
         <w:t>br</w:t>
       </w:r>
-      <w:proofErr w:type="spellEnd"/>
       <w:r>
         <w:rPr>
           <w:rFonts w:ascii="Consolas" w:eastAsia="新細明體" w:hAnsi="Consolas" w:cs="新細明體"/>
@@ -1647,7 +1507,6 @@
         </w:rPr>
         <w:t>name</w:t>
       </w:r>
-      <w:proofErr w:type="gramStart"/>
       <w:r>
         <w:rPr>
           <w:rFonts w:ascii="Consolas" w:eastAsia="新細明體" w:hAnsi="Consolas" w:cs="新細明體"/>
@@ -1666,18 +1525,7 @@
           <w:sz w:val="21"/>
           <w:szCs w:val="21"/>
         </w:rPr>
-        <w:t>&lt;</w:t>
-      </w:r>
-      <w:proofErr w:type="gramEnd"/>
-      <w:r>
-        <w:rPr>
-          <w:rFonts w:ascii="Consolas" w:eastAsia="新細明體" w:hAnsi="Consolas" w:cs="新細明體"/>
-          <w:color w:val="808080"/>
-          <w:kern w:val="0"/>
-          <w:sz w:val="21"/>
-          <w:szCs w:val="21"/>
-        </w:rPr>
-        <w:t>/</w:t>
+        <w:t>&lt;/</w:t>
       </w:r>
       <w:r>
         <w:rPr>
@@ -1817,36 +1665,30 @@
         </w:rPr>
         <w:t>但會看到</w:t>
       </w:r>
-      <w:proofErr w:type="spellStart"/>
       <w:r>
         <w:rPr>
           <w:rFonts w:hint="eastAsia"/>
         </w:rPr>
         <w:t>url</w:t>
       </w:r>
-      <w:proofErr w:type="spellEnd"/>
       <w:r>
         <w:rPr>
           <w:rFonts w:hint="eastAsia"/>
         </w:rPr>
         <w:t>前面有一個</w:t>
       </w:r>
-      <w:proofErr w:type="gramStart"/>
       <w:r>
         <w:t>”</w:t>
       </w:r>
-      <w:proofErr w:type="gramEnd"/>
       <w:r>
         <w:rPr>
           <w:rFonts w:hint="eastAsia"/>
         </w:rPr>
         <w:t>#</w:t>
       </w:r>
-      <w:proofErr w:type="gramStart"/>
       <w:r>
         <w:t>”</w:t>
       </w:r>
-      <w:proofErr w:type="gramEnd"/>
       <w:r>
         <w:rPr>
           <w:rFonts w:hint="eastAsia"/>
@@ -1889,7 +1731,6 @@
         </w:rPr>
         <w:t>那邊加上</w:t>
       </w:r>
-      <w:proofErr w:type="spellStart"/>
       <w:r>
         <w:rPr>
           <w:rFonts w:hint="eastAsia"/>
@@ -1897,16 +1738,7 @@
         <w:t>mode</w:t>
       </w:r>
       <w:r>
-        <w:t>:</w:t>
-      </w:r>
-      <w:proofErr w:type="gramStart"/>
-      <w:r>
-        <w:t>”history</w:t>
-      </w:r>
-      <w:proofErr w:type="spellEnd"/>
-      <w:proofErr w:type="gramEnd"/>
-      <w:r>
-        <w:t>”</w:t>
+        <w:t>:”history”</w:t>
       </w:r>
     </w:p>
     <w:p>
@@ -2007,40 +1839,74 @@
     </w:p>
     <w:p>
       <w:pPr>
-        <w:rPr>
+        <w:widowControl/>
+        <w:numPr>
+          <w:ilvl w:val="0"/>
+          <w:numId w:val="3"/>
+        </w:numPr>
+        <w:shd w:val="clear" w:color="auto" w:fill="FFFFFF"/>
+        <w:spacing w:before="100" w:beforeAutospacing="1" w:after="100" w:afterAutospacing="1" w:line="384" w:lineRule="atLeast"/>
+        <w:ind w:left="0"/>
+        <w:rPr>
+          <w:rFonts w:ascii="Arial" w:hAnsi="Arial" w:cs="Arial"/>
+          <w:color w:val="333333"/>
+          <w:sz w:val="23"/>
+          <w:szCs w:val="23"/>
+        </w:rPr>
+      </w:pPr>
+      <w:r>
+        <w:rPr>
+          <w:rFonts w:hint="eastAsia"/>
+          <w:color w:val="FF0000"/>
+        </w:rPr>
+        <w:lastRenderedPageBreak/>
+        <w:t xml:space="preserve">&lt;3-3 </w:t>
+      </w:r>
+      <w:r>
+        <w:rPr>
+          <w:rFonts w:hint="eastAsia"/>
+          <w:color w:val="FF0000"/>
+        </w:rPr>
+        <w:t>嵌套路由</w:t>
+      </w:r>
+      <w:hyperlink r:id="rId15" w:history="1">
+        <w:r>
+          <w:rPr>
+            <w:rStyle w:val="a3"/>
+            <w:rFonts w:ascii="Arial" w:hAnsi="Arial" w:cs="Arial"/>
+            <w:b/>
+            <w:bCs/>
+            <w:color w:val="42B983"/>
+            <w:sz w:val="23"/>
+            <w:szCs w:val="23"/>
+          </w:rPr>
+          <w:t>Nested Routes</w:t>
+        </w:r>
+      </w:hyperlink>
+      <w:bookmarkStart w:id="0" w:name="_GoBack"/>
+      <w:bookmarkEnd w:id="0"/>
+      <w:r>
+        <w:rPr>
+          <w:rFonts w:hint="eastAsia"/>
+          <w:color w:val="FF0000"/>
+        </w:rPr>
+        <w:t>&gt;</w:t>
+      </w:r>
+      <w:r>
+        <w:rPr>
+          <w:rFonts w:hint="eastAsia"/>
+          <w:color w:val="FF0000"/>
+        </w:rPr>
+        <w:t xml:space="preserve">   </w:t>
+      </w:r>
+      <w:r>
+        <w:rPr>
+          <w:rFonts w:hint="eastAsia"/>
           <w:color w:val="C00000"/>
           <w:sz w:val="40"/>
           <w:szCs w:val="40"/>
         </w:rPr>
-      </w:pPr>
-      <w:r>
-        <w:rPr>
-          <w:rFonts w:hint="eastAsia"/>
-          <w:color w:val="FF0000"/>
-        </w:rPr>
-        <w:lastRenderedPageBreak/>
-        <w:t xml:space="preserve">&lt;3-3 </w:t>
-      </w:r>
-      <w:r>
-        <w:rPr>
-          <w:rFonts w:hint="eastAsia"/>
-          <w:color w:val="FF0000"/>
-        </w:rPr>
-        <w:t>嵌套路由</w:t>
-      </w:r>
-      <w:r>
-        <w:rPr>
-          <w:rFonts w:hint="eastAsia"/>
-          <w:color w:val="FF0000"/>
-        </w:rPr>
-        <w:t>&gt;</w:t>
-      </w:r>
-      <w:r>
-        <w:rPr>
-          <w:rFonts w:hint="eastAsia"/>
-          <w:color w:val="FF0000"/>
-        </w:rPr>
-        <w:t xml:space="preserve">   </w:t>
+        <w:t>類似</w:t>
       </w:r>
       <w:r>
         <w:rPr>
@@ -2049,7 +1915,7 @@
           <w:sz w:val="40"/>
           <w:szCs w:val="40"/>
         </w:rPr>
-        <w:t>類似</w:t>
+        <w:t xml:space="preserve">:  </w:t>
       </w:r>
       <w:r>
         <w:rPr>
@@ -2058,36 +1924,7 @@
           <w:sz w:val="40"/>
           <w:szCs w:val="40"/>
         </w:rPr>
-        <w:t xml:space="preserve">:  </w:t>
-      </w:r>
-      <w:r>
-        <w:rPr>
-          <w:rFonts w:hint="eastAsia"/>
-          <w:color w:val="C00000"/>
-          <w:sz w:val="40"/>
-          <w:szCs w:val="40"/>
-        </w:rPr>
-        <w:t>如果想要在同一</w:t>
-      </w:r>
-      <w:proofErr w:type="gramStart"/>
-      <w:r>
-        <w:rPr>
-          <w:rFonts w:hint="eastAsia"/>
-          <w:color w:val="C00000"/>
-          <w:sz w:val="40"/>
-          <w:szCs w:val="40"/>
-        </w:rPr>
-        <w:t>個</w:t>
-      </w:r>
-      <w:proofErr w:type="gramEnd"/>
-      <w:r>
-        <w:rPr>
-          <w:rFonts w:hint="eastAsia"/>
-          <w:color w:val="C00000"/>
-          <w:sz w:val="40"/>
-          <w:szCs w:val="40"/>
-        </w:rPr>
-        <w:t>頁面</w:t>
+        <w:t>如果想要在同一個頁面</w:t>
       </w:r>
       <w:r>
         <w:rPr>
@@ -2193,86 +2030,6 @@
             <wp:extent cx="5274310" cy="2966720"/>
             <wp:effectExtent l="0" t="0" r="2540" b="5080"/>
             <wp:docPr id="9" name="圖片 9"/>
-            <wp:cNvGraphicFramePr>
-              <a:graphicFrameLocks xmlns:a="http://schemas.openxmlformats.org/drawingml/2006/main" noChangeAspect="1"/>
-            </wp:cNvGraphicFramePr>
-            <a:graphic xmlns:a="http://schemas.openxmlformats.org/drawingml/2006/main">
-              <a:graphicData uri="http://schemas.openxmlformats.org/drawingml/2006/picture">
-                <pic:pic xmlns:pic="http://schemas.openxmlformats.org/drawingml/2006/picture">
-                  <pic:nvPicPr>
-                    <pic:cNvPr id="1" name=""/>
-                    <pic:cNvPicPr/>
-                  </pic:nvPicPr>
-                  <pic:blipFill>
-                    <a:blip r:embed="rId15"/>
-                    <a:stretch>
-                      <a:fillRect/>
-                    </a:stretch>
-                  </pic:blipFill>
-                  <pic:spPr>
-                    <a:xfrm>
-                      <a:off x="0" y="0"/>
-                      <a:ext cx="5274310" cy="2966720"/>
-                    </a:xfrm>
-                    <a:prstGeom prst="rect">
-                      <a:avLst/>
-                    </a:prstGeom>
-                  </pic:spPr>
-                </pic:pic>
-              </a:graphicData>
-            </a:graphic>
-          </wp:inline>
-        </w:drawing>
-      </w:r>
-    </w:p>
-    <w:p>
-      <w:pPr>
-        <w:pStyle w:val="a5"/>
-        <w:numPr>
-          <w:ilvl w:val="0"/>
-          <w:numId w:val="1"/>
-        </w:numPr>
-        <w:ind w:leftChars="0"/>
-        <w:rPr>
-          <w:color w:val="FF0000"/>
-        </w:rPr>
-      </w:pPr>
-      <w:r>
-        <w:rPr>
-          <w:rFonts w:hint="eastAsia"/>
-          <w:color w:val="FF0000"/>
-        </w:rPr>
-        <w:t>路由改為</w:t>
-      </w:r>
-      <w:r>
-        <w:rPr>
-          <w:rFonts w:hint="eastAsia"/>
-          <w:color w:val="FF0000"/>
-        </w:rPr>
-        <w:t>:</w:t>
-      </w:r>
-    </w:p>
-    <w:p>
-      <w:pPr>
-        <w:pStyle w:val="a5"/>
-        <w:numPr>
-          <w:ilvl w:val="0"/>
-          <w:numId w:val="1"/>
-        </w:numPr>
-        <w:ind w:leftChars="0"/>
-        <w:rPr>
-          <w:color w:val="FF0000"/>
-        </w:rPr>
-      </w:pPr>
-      <w:r>
-        <w:rPr>
-          <w:noProof/>
-        </w:rPr>
-        <w:drawing>
-          <wp:inline distT="0" distB="0" distL="0" distR="0" wp14:anchorId="09FB632F" wp14:editId="46A979E1">
-            <wp:extent cx="5274310" cy="2966720"/>
-            <wp:effectExtent l="0" t="0" r="2540" b="5080"/>
-            <wp:docPr id="10" name="圖片 10"/>
             <wp:cNvGraphicFramePr>
               <a:graphicFrameLocks xmlns:a="http://schemas.openxmlformats.org/drawingml/2006/main" noChangeAspect="1"/>
             </wp:cNvGraphicFramePr>
@@ -2307,20 +2064,6 @@
     </w:p>
     <w:p>
       <w:pPr>
-        <w:rPr>
-          <w:color w:val="FF0000"/>
-        </w:rPr>
-      </w:pPr>
-    </w:p>
-    <w:p>
-      <w:pPr>
-        <w:rPr>
-          <w:color w:val="FF0000"/>
-        </w:rPr>
-      </w:pPr>
-    </w:p>
-    <w:p>
-      <w:pPr>
         <w:pStyle w:val="a5"/>
         <w:numPr>
           <w:ilvl w:val="0"/>
@@ -2331,75 +2074,20 @@
           <w:color w:val="FF0000"/>
         </w:rPr>
       </w:pPr>
-      <w:proofErr w:type="spellStart"/>
-      <w:r>
-        <w:rPr>
-          <w:color w:val="FF0000"/>
-        </w:rPr>
-        <w:t>GoodsLink</w:t>
-      </w:r>
-      <w:proofErr w:type="spellEnd"/>
-      <w:r>
-        <w:rPr>
-          <w:rFonts w:hint="eastAsia"/>
-          <w:color w:val="FF0000"/>
-        </w:rPr>
-        <w:t>新增</w:t>
-      </w:r>
-      <w:r>
-        <w:rPr>
-          <w:rFonts w:hint="eastAsia"/>
-          <w:color w:val="FF0000"/>
-        </w:rPr>
-        <w:t>router-link:</w:t>
-      </w:r>
-    </w:p>
-    <w:p>
-      <w:pPr>
-        <w:pStyle w:val="a5"/>
-        <w:ind w:leftChars="0" w:left="360"/>
-        <w:rPr>
-          <w:rFonts w:hint="eastAsia"/>
-          <w:color w:val="FF0000"/>
-        </w:rPr>
-      </w:pPr>
-      <w:r>
-        <w:rPr>
-          <w:rFonts w:hint="eastAsia"/>
-          <w:color w:val="FF0000"/>
-        </w:rPr>
-        <w:t>而</w:t>
-      </w:r>
-      <w:r>
-        <w:rPr>
-          <w:rFonts w:hint="eastAsia"/>
-          <w:color w:val="FF0000"/>
-        </w:rPr>
-        <w:t>router-view</w:t>
-      </w:r>
-      <w:r>
-        <w:rPr>
-          <w:rFonts w:hint="eastAsia"/>
-          <w:color w:val="FF0000"/>
-        </w:rPr>
-        <w:t>即為渲染</w:t>
-      </w:r>
-      <w:r>
-        <w:rPr>
-          <w:rFonts w:hint="eastAsia"/>
-          <w:color w:val="FF0000"/>
-        </w:rPr>
-        <w:t>router-link</w:t>
-      </w:r>
-      <w:r>
-        <w:rPr>
-          <w:rFonts w:hint="eastAsia"/>
-          <w:color w:val="FF0000"/>
-        </w:rPr>
-        <w:t>的顯示部分</w:t>
-      </w:r>
-      <w:bookmarkStart w:id="0" w:name="_GoBack"/>
-      <w:bookmarkEnd w:id="0"/>
+      <w:r>
+        <w:rPr>
+          <w:rFonts w:hint="eastAsia"/>
+          <w:color w:val="FF0000"/>
+        </w:rPr>
+        <w:t>路由改為</w:t>
+      </w:r>
+      <w:r>
+        <w:rPr>
+          <w:rFonts w:hint="eastAsia"/>
+          <w:color w:val="FF0000"/>
+        </w:rPr>
+        <w:t>:</w:t>
+      </w:r>
     </w:p>
     <w:p>
       <w:pPr>
@@ -2417,12 +2105,11 @@
         <w:rPr>
           <w:noProof/>
         </w:rPr>
-        <w:lastRenderedPageBreak/>
         <w:drawing>
-          <wp:inline distT="0" distB="0" distL="0" distR="0" wp14:anchorId="68C41EE6" wp14:editId="1D35942C">
+          <wp:inline distT="0" distB="0" distL="0" distR="0" wp14:anchorId="09FB632F" wp14:editId="46A979E1">
             <wp:extent cx="5274310" cy="2966720"/>
             <wp:effectExtent l="0" t="0" r="2540" b="5080"/>
-            <wp:docPr id="11" name="圖片 11"/>
+            <wp:docPr id="10" name="圖片 10"/>
             <wp:cNvGraphicFramePr>
               <a:graphicFrameLocks xmlns:a="http://schemas.openxmlformats.org/drawingml/2006/main" noChangeAspect="1"/>
             </wp:cNvGraphicFramePr>
@@ -2468,145 +2155,107 @@
           <w:color w:val="FF0000"/>
         </w:rPr>
       </w:pPr>
-      <w:r>
-        <w:rPr>
-          <w:color w:val="FF0000"/>
-        </w:rPr>
-        <w:t>R</w:t>
-      </w:r>
-      <w:r>
-        <w:rPr>
-          <w:rFonts w:hint="eastAsia"/>
-          <w:color w:val="FF0000"/>
-        </w:rPr>
-        <w:t>outer-</w:t>
-      </w:r>
-      <w:r>
-        <w:rPr>
-          <w:color w:val="FF0000"/>
-        </w:rPr>
-        <w:t>link</w:t>
-      </w:r>
-      <w:r>
-        <w:rPr>
-          <w:rFonts w:hint="eastAsia"/>
-          <w:color w:val="FF0000"/>
-        </w:rPr>
-        <w:t>其實就是</w:t>
-      </w:r>
-      <w:r>
-        <w:rPr>
-          <w:rFonts w:hint="eastAsia"/>
-          <w:color w:val="FF0000"/>
-        </w:rPr>
-        <w:t>&lt;</w:t>
-      </w:r>
-      <w:r>
-        <w:rPr>
-          <w:color w:val="FF0000"/>
-        </w:rPr>
-        <w:t>a</w:t>
-      </w:r>
-      <w:r>
-        <w:rPr>
-          <w:rFonts w:hint="eastAsia"/>
-          <w:color w:val="FF0000"/>
-        </w:rPr>
-        <w:t>&gt;</w:t>
-      </w:r>
-      <w:r>
-        <w:rPr>
-          <w:color w:val="FF0000"/>
-        </w:rPr>
-        <w:t xml:space="preserve">  to=</w:t>
-      </w:r>
-      <w:proofErr w:type="gramStart"/>
-      <w:r>
-        <w:rPr>
-          <w:color w:val="FF0000"/>
-        </w:rPr>
-        <w:t>’</w:t>
-      </w:r>
-      <w:proofErr w:type="gramEnd"/>
-      <w:r>
-        <w:rPr>
-          <w:color w:val="FF0000"/>
-        </w:rPr>
-        <w:t>XXXX</w:t>
-      </w:r>
-      <w:r>
-        <w:rPr>
-          <w:rFonts w:hint="eastAsia"/>
-          <w:color w:val="FF0000"/>
-        </w:rPr>
-        <w:t>不可只寫</w:t>
-      </w:r>
-      <w:r>
-        <w:rPr>
-          <w:rFonts w:hint="eastAsia"/>
-          <w:color w:val="FF0000"/>
-        </w:rPr>
-        <w:t>children</w:t>
-      </w:r>
-      <w:r>
-        <w:rPr>
-          <w:rFonts w:hint="eastAsia"/>
-          <w:color w:val="FF0000"/>
-        </w:rPr>
-        <w:t>的</w:t>
-      </w:r>
-      <w:r>
-        <w:rPr>
-          <w:rFonts w:hint="eastAsia"/>
-          <w:color w:val="FF0000"/>
-        </w:rPr>
-        <w:t>path</w:t>
-      </w:r>
-      <w:proofErr w:type="gramStart"/>
-      <w:r>
-        <w:rPr>
-          <w:color w:val="FF0000"/>
-        </w:rPr>
-        <w:t>’</w:t>
-      </w:r>
-      <w:proofErr w:type="gramEnd"/>
-    </w:p>
-    <w:p>
-      <w:pPr>
-        <w:rPr>
-          <w:color w:val="FF0000"/>
-        </w:rPr>
-      </w:pPr>
-      <w:r>
-        <w:rPr>
-          <w:rFonts w:hint="eastAsia"/>
-          <w:color w:val="FF0000"/>
-        </w:rPr>
-        <w:t>此時</w:t>
-      </w:r>
-      <w:r>
-        <w:rPr>
-          <w:rFonts w:hint="eastAsia"/>
-          <w:color w:val="FF0000"/>
-        </w:rPr>
-        <w:t>UI</w:t>
-      </w:r>
-      <w:r>
-        <w:rPr>
-          <w:rFonts w:hint="eastAsia"/>
-          <w:color w:val="FF0000"/>
-        </w:rPr>
-        <w:t>本來是</w:t>
-      </w:r>
+    </w:p>
+    <w:p>
+      <w:pPr>
+        <w:pStyle w:val="a5"/>
+        <w:numPr>
+          <w:ilvl w:val="0"/>
+          <w:numId w:val="1"/>
+        </w:numPr>
+        <w:ind w:leftChars="0"/>
+        <w:rPr>
+          <w:color w:val="FF0000"/>
+        </w:rPr>
+      </w:pPr>
+      <w:r>
+        <w:rPr>
+          <w:color w:val="FF0000"/>
+        </w:rPr>
+        <w:t>GoodsLink</w:t>
+      </w:r>
+      <w:r>
+        <w:rPr>
+          <w:rFonts w:hint="eastAsia"/>
+          <w:color w:val="FF0000"/>
+        </w:rPr>
+        <w:t>新增</w:t>
+      </w:r>
+      <w:r>
+        <w:rPr>
+          <w:rFonts w:hint="eastAsia"/>
+          <w:color w:val="FF0000"/>
+        </w:rPr>
+        <w:t>router-link:</w:t>
+      </w:r>
+    </w:p>
+    <w:p>
+      <w:pPr>
+        <w:pStyle w:val="a5"/>
+        <w:ind w:leftChars="0" w:left="360"/>
+        <w:rPr>
+          <w:rFonts w:hint="eastAsia"/>
+          <w:color w:val="FF0000"/>
+        </w:rPr>
+      </w:pPr>
+      <w:r>
+        <w:rPr>
+          <w:rFonts w:hint="eastAsia"/>
+          <w:color w:val="FF0000"/>
+        </w:rPr>
+        <w:t>而</w:t>
+      </w:r>
+      <w:r>
+        <w:rPr>
+          <w:rFonts w:hint="eastAsia"/>
+          <w:color w:val="FF0000"/>
+        </w:rPr>
+        <w:t>router-view</w:t>
+      </w:r>
+      <w:r>
+        <w:rPr>
+          <w:rFonts w:hint="eastAsia"/>
+          <w:color w:val="FF0000"/>
+        </w:rPr>
+        <w:t>即為渲染</w:t>
+      </w:r>
+      <w:r>
+        <w:rPr>
+          <w:rFonts w:hint="eastAsia"/>
+          <w:color w:val="FF0000"/>
+        </w:rPr>
+        <w:t>router-link</w:t>
+      </w:r>
+      <w:r>
+        <w:rPr>
+          <w:rFonts w:hint="eastAsia"/>
+          <w:color w:val="FF0000"/>
+        </w:rPr>
+        <w:t>的顯示部分</w:t>
+      </w:r>
+    </w:p>
+    <w:p>
+      <w:pPr>
+        <w:pStyle w:val="a5"/>
+        <w:numPr>
+          <w:ilvl w:val="0"/>
+          <w:numId w:val="1"/>
+        </w:numPr>
+        <w:ind w:leftChars="0"/>
+        <w:rPr>
+          <w:color w:val="FF0000"/>
+        </w:rPr>
+      </w:pPr>
       <w:r>
         <w:rPr>
           <w:noProof/>
         </w:rPr>
+        <w:lastRenderedPageBreak/>
         <w:drawing>
-          <wp:inline distT="0" distB="0" distL="0" distR="0" wp14:anchorId="2D16A86B" wp14:editId="174C0792">
+          <wp:inline distT="0" distB="0" distL="0" distR="0" wp14:anchorId="68C41EE6" wp14:editId="1D35942C">
             <wp:extent cx="5274310" cy="2966720"/>
             <wp:effectExtent l="0" t="0" r="2540" b="5080"/>
-            <wp:docPr id="12" name="圖片 12"/>
+            <wp:docPr id="11" name="圖片 11"/>
             <wp:cNvGraphicFramePr>
               <a:graphicFrameLocks xmlns:a="http://schemas.openxmlformats.org/drawingml/2006/main" noChangeAspect="1"/>
             </wp:cNvGraphicFramePr>
@@ -2654,35 +2303,127 @@
       </w:pPr>
       <w:r>
         <w:rPr>
-          <w:rFonts w:hint="eastAsia"/>
-          <w:color w:val="FF0000"/>
-        </w:rPr>
-        <w:t>點選其中一個就會類似</w:t>
-      </w:r>
-      <w:r>
-        <w:rPr>
-          <w:rFonts w:hint="eastAsia"/>
-          <w:color w:val="FF0000"/>
-        </w:rPr>
-        <w:t>:</w:t>
-      </w:r>
-    </w:p>
-    <w:p>
-      <w:pPr>
-        <w:rPr>
-          <w:color w:val="FF0000"/>
-        </w:rPr>
-      </w:pPr>
+          <w:color w:val="FF0000"/>
+        </w:rPr>
+        <w:t>R</w:t>
+      </w:r>
+      <w:r>
+        <w:rPr>
+          <w:rFonts w:hint="eastAsia"/>
+          <w:color w:val="FF0000"/>
+        </w:rPr>
+        <w:t>outer-</w:t>
+      </w:r>
+      <w:r>
+        <w:rPr>
+          <w:color w:val="FF0000"/>
+        </w:rPr>
+        <w:t>link</w:t>
+      </w:r>
+      <w:r>
+        <w:rPr>
+          <w:rFonts w:hint="eastAsia"/>
+          <w:color w:val="FF0000"/>
+        </w:rPr>
+        <w:t>其實就是</w:t>
+      </w:r>
+      <w:r>
+        <w:rPr>
+          <w:rFonts w:hint="eastAsia"/>
+          <w:color w:val="FF0000"/>
+        </w:rPr>
+        <w:t>&lt;</w:t>
+      </w:r>
+      <w:r>
+        <w:rPr>
+          <w:color w:val="FF0000"/>
+        </w:rPr>
+        <w:t>a</w:t>
+      </w:r>
+      <w:r>
+        <w:rPr>
+          <w:rFonts w:hint="eastAsia"/>
+          <w:color w:val="FF0000"/>
+        </w:rPr>
+        <w:t>&gt;</w:t>
+      </w:r>
+      <w:r>
+        <w:rPr>
+          <w:color w:val="FF0000"/>
+        </w:rPr>
+        <w:t xml:space="preserve">  to=’XXXX</w:t>
+      </w:r>
+      <w:r>
+        <w:rPr>
+          <w:rFonts w:hint="eastAsia"/>
+          <w:color w:val="FF0000"/>
+        </w:rPr>
+        <w:t>不可只寫</w:t>
+      </w:r>
+      <w:r>
+        <w:rPr>
+          <w:rFonts w:hint="eastAsia"/>
+          <w:color w:val="FF0000"/>
+        </w:rPr>
+        <w:t>children</w:t>
+      </w:r>
+      <w:r>
+        <w:rPr>
+          <w:rFonts w:hint="eastAsia"/>
+          <w:color w:val="FF0000"/>
+        </w:rPr>
+        <w:t>的</w:t>
+      </w:r>
+      <w:r>
+        <w:rPr>
+          <w:rFonts w:hint="eastAsia"/>
+          <w:color w:val="FF0000"/>
+        </w:rPr>
+        <w:t>path</w:t>
+      </w:r>
+      <w:r>
+        <w:rPr>
+          <w:color w:val="FF0000"/>
+        </w:rPr>
+        <w:t>’</w:t>
+      </w:r>
+    </w:p>
+    <w:p>
+      <w:pPr>
+        <w:rPr>
+          <w:color w:val="FF0000"/>
+        </w:rPr>
+      </w:pPr>
+      <w:r>
+        <w:rPr>
+          <w:rFonts w:hint="eastAsia"/>
+          <w:color w:val="FF0000"/>
+        </w:rPr>
+        <w:t>此時</w:t>
+      </w:r>
+      <w:r>
+        <w:rPr>
+          <w:rFonts w:hint="eastAsia"/>
+          <w:color w:val="FF0000"/>
+        </w:rPr>
+        <w:t>UI</w:t>
+      </w:r>
+      <w:r>
+        <w:rPr>
+          <w:rFonts w:hint="eastAsia"/>
+          <w:color w:val="FF0000"/>
+        </w:rPr>
+        <w:t>本來是</w:t>
+      </w:r>
       <w:r>
         <w:rPr>
           <w:noProof/>
         </w:rPr>
-        <w:lastRenderedPageBreak/>
         <w:drawing>
-          <wp:inline distT="0" distB="0" distL="0" distR="0" wp14:anchorId="19E0C22D" wp14:editId="6F5EAB8C">
+          <wp:inline distT="0" distB="0" distL="0" distR="0" wp14:anchorId="2D16A86B" wp14:editId="174C0792">
             <wp:extent cx="5274310" cy="2966720"/>
             <wp:effectExtent l="0" t="0" r="2540" b="5080"/>
-            <wp:docPr id="13" name="圖片 13"/>
+            <wp:docPr id="12" name="圖片 12"/>
             <wp:cNvGraphicFramePr>
               <a:graphicFrameLocks xmlns:a="http://schemas.openxmlformats.org/drawingml/2006/main" noChangeAspect="1"/>
             </wp:cNvGraphicFramePr>
@@ -2728,85 +2469,16 @@
           <w:color w:val="FF0000"/>
         </w:rPr>
       </w:pPr>
-    </w:p>
-    <w:p>
-      <w:pPr>
-        <w:rPr>
-          <w:color w:val="FF0000"/>
-        </w:rPr>
-      </w:pPr>
-    </w:p>
-    <w:p>
-      <w:pPr>
-        <w:rPr>
-          <w:color w:val="FF0000"/>
-        </w:rPr>
-      </w:pPr>
-      <w:r>
-        <w:rPr>
-          <w:rFonts w:hint="eastAsia"/>
-          <w:color w:val="FF0000"/>
-        </w:rPr>
-        <w:t>&lt;</w:t>
-      </w:r>
-      <w:r>
-        <w:rPr>
-          <w:rFonts w:hint="eastAsia"/>
-          <w:color w:val="FF0000"/>
-        </w:rPr>
-        <w:t>編程式路由</w:t>
-      </w:r>
-      <w:r>
-        <w:rPr>
-          <w:rFonts w:hint="eastAsia"/>
-          <w:color w:val="FF0000"/>
-        </w:rPr>
-        <w:t>&gt;</w:t>
-      </w:r>
-    </w:p>
-    <w:p>
-      <w:pPr>
-        <w:pStyle w:val="a5"/>
-        <w:numPr>
-          <w:ilvl w:val="0"/>
-          <w:numId w:val="2"/>
-        </w:numPr>
-        <w:ind w:leftChars="0"/>
-        <w:rPr>
-          <w:color w:val="FF0000"/>
-        </w:rPr>
-      </w:pPr>
-      <w:r>
-        <w:rPr>
-          <w:rFonts w:hint="eastAsia"/>
-          <w:color w:val="FF0000"/>
-        </w:rPr>
-        <w:t>即通過寫程式</w:t>
-      </w:r>
-      <w:r>
-        <w:rPr>
-          <w:rFonts w:hint="eastAsia"/>
-          <w:color w:val="FF0000"/>
-        </w:rPr>
-        <w:t xml:space="preserve"> (</w:t>
-      </w:r>
-      <w:proofErr w:type="spellStart"/>
-      <w:r>
-        <w:rPr>
-          <w:color w:val="FF0000"/>
-        </w:rPr>
-        <w:t>js</w:t>
-      </w:r>
-      <w:proofErr w:type="spellEnd"/>
-      <w:r>
-        <w:rPr>
-          <w:rFonts w:hint="eastAsia"/>
-          <w:color w:val="FF0000"/>
-        </w:rPr>
-        <w:t>)</w:t>
-      </w:r>
-      <w:r>
-        <w:rPr>
+      <w:r>
+        <w:rPr>
+          <w:rFonts w:hint="eastAsia"/>
+          <w:color w:val="FF0000"/>
+        </w:rPr>
+        <w:t>點選其中一個就會類似</w:t>
+      </w:r>
+      <w:r>
+        <w:rPr>
+          <w:rFonts w:hint="eastAsia"/>
           <w:color w:val="FF0000"/>
         </w:rPr>
         <w:t>:</w:t>
@@ -2814,14 +2486,7 @@
     </w:p>
     <w:p>
       <w:pPr>
-        <w:pStyle w:val="a5"/>
-        <w:numPr>
-          <w:ilvl w:val="1"/>
-          <w:numId w:val="2"/>
-        </w:numPr>
-        <w:ind w:leftChars="0"/>
-        <w:rPr>
-          <w:rFonts w:hint="eastAsia"/>
+        <w:rPr>
           <w:color w:val="FF0000"/>
         </w:rPr>
       </w:pPr>
@@ -2829,11 +2494,12 @@
         <w:rPr>
           <w:noProof/>
         </w:rPr>
+        <w:lastRenderedPageBreak/>
         <w:drawing>
-          <wp:inline distT="0" distB="0" distL="0" distR="0" wp14:anchorId="3AD3F408" wp14:editId="19FC6FEC">
+          <wp:inline distT="0" distB="0" distL="0" distR="0" wp14:anchorId="19E0C22D" wp14:editId="6F5EAB8C">
             <wp:extent cx="5274310" cy="2966720"/>
             <wp:effectExtent l="0" t="0" r="2540" b="5080"/>
-            <wp:docPr id="14" name="圖片 14"/>
+            <wp:docPr id="13" name="圖片 13"/>
             <wp:cNvGraphicFramePr>
               <a:graphicFrameLocks xmlns:a="http://schemas.openxmlformats.org/drawingml/2006/main" noChangeAspect="1"/>
             </wp:cNvGraphicFramePr>
@@ -2866,6 +2532,155 @@
         </w:drawing>
       </w:r>
     </w:p>
+    <w:p>
+      <w:pPr>
+        <w:rPr>
+          <w:color w:val="FF0000"/>
+        </w:rPr>
+      </w:pPr>
+    </w:p>
+    <w:p>
+      <w:pPr>
+        <w:rPr>
+          <w:color w:val="FF0000"/>
+        </w:rPr>
+      </w:pPr>
+    </w:p>
+    <w:p>
+      <w:pPr>
+        <w:rPr>
+          <w:color w:val="FF0000"/>
+        </w:rPr>
+      </w:pPr>
+    </w:p>
+    <w:p>
+      <w:pPr>
+        <w:rPr>
+          <w:color w:val="FF0000"/>
+        </w:rPr>
+      </w:pPr>
+      <w:r>
+        <w:rPr>
+          <w:rFonts w:hint="eastAsia"/>
+          <w:color w:val="FF0000"/>
+        </w:rPr>
+        <w:t>&lt;</w:t>
+      </w:r>
+      <w:r>
+        <w:rPr>
+          <w:rFonts w:hint="eastAsia"/>
+          <w:color w:val="FF0000"/>
+        </w:rPr>
+        <w:t>編程式路由</w:t>
+      </w:r>
+      <w:r>
+        <w:rPr>
+          <w:rFonts w:hint="eastAsia"/>
+          <w:color w:val="FF0000"/>
+        </w:rPr>
+        <w:t>&gt;</w:t>
+      </w:r>
+    </w:p>
+    <w:p>
+      <w:pPr>
+        <w:pStyle w:val="a5"/>
+        <w:numPr>
+          <w:ilvl w:val="0"/>
+          <w:numId w:val="2"/>
+        </w:numPr>
+        <w:ind w:leftChars="0"/>
+        <w:rPr>
+          <w:color w:val="FF0000"/>
+        </w:rPr>
+      </w:pPr>
+      <w:r>
+        <w:rPr>
+          <w:rFonts w:hint="eastAsia"/>
+          <w:color w:val="FF0000"/>
+        </w:rPr>
+        <w:t>即通過寫程式</w:t>
+      </w:r>
+      <w:r>
+        <w:rPr>
+          <w:rFonts w:hint="eastAsia"/>
+          <w:color w:val="FF0000"/>
+        </w:rPr>
+        <w:t xml:space="preserve"> (</w:t>
+      </w:r>
+      <w:r>
+        <w:rPr>
+          <w:color w:val="FF0000"/>
+        </w:rPr>
+        <w:t>js</w:t>
+      </w:r>
+      <w:r>
+        <w:rPr>
+          <w:rFonts w:hint="eastAsia"/>
+          <w:color w:val="FF0000"/>
+        </w:rPr>
+        <w:t>)</w:t>
+      </w:r>
+      <w:r>
+        <w:rPr>
+          <w:color w:val="FF0000"/>
+        </w:rPr>
+        <w:t>:</w:t>
+      </w:r>
+    </w:p>
+    <w:p>
+      <w:pPr>
+        <w:pStyle w:val="a5"/>
+        <w:numPr>
+          <w:ilvl w:val="1"/>
+          <w:numId w:val="2"/>
+        </w:numPr>
+        <w:ind w:leftChars="0"/>
+        <w:rPr>
+          <w:rFonts w:hint="eastAsia"/>
+          <w:color w:val="FF0000"/>
+        </w:rPr>
+      </w:pPr>
+      <w:r>
+        <w:rPr>
+          <w:noProof/>
+        </w:rPr>
+        <w:drawing>
+          <wp:inline distT="0" distB="0" distL="0" distR="0" wp14:anchorId="3AD3F408" wp14:editId="19FC6FEC">
+            <wp:extent cx="5274310" cy="2966720"/>
+            <wp:effectExtent l="0" t="0" r="2540" b="5080"/>
+            <wp:docPr id="14" name="圖片 14"/>
+            <wp:cNvGraphicFramePr>
+              <a:graphicFrameLocks xmlns:a="http://schemas.openxmlformats.org/drawingml/2006/main" noChangeAspect="1"/>
+            </wp:cNvGraphicFramePr>
+            <a:graphic xmlns:a="http://schemas.openxmlformats.org/drawingml/2006/main">
+              <a:graphicData uri="http://schemas.openxmlformats.org/drawingml/2006/picture">
+                <pic:pic xmlns:pic="http://schemas.openxmlformats.org/drawingml/2006/picture">
+                  <pic:nvPicPr>
+                    <pic:cNvPr id="1" name=""/>
+                    <pic:cNvPicPr/>
+                  </pic:nvPicPr>
+                  <pic:blipFill>
+                    <a:blip r:embed="rId21"/>
+                    <a:stretch>
+                      <a:fillRect/>
+                    </a:stretch>
+                  </pic:blipFill>
+                  <pic:spPr>
+                    <a:xfrm>
+                      <a:off x="0" y="0"/>
+                      <a:ext cx="5274310" cy="2966720"/>
+                    </a:xfrm>
+                    <a:prstGeom prst="rect">
+                      <a:avLst/>
+                    </a:prstGeom>
+                  </pic:spPr>
+                </pic:pic>
+              </a:graphicData>
+            </a:graphic>
+          </wp:inline>
+        </w:drawing>
+      </w:r>
+    </w:p>
     <w:sectPr>
       <w:pgSz w:w="11906" w:h="16838"/>
       <w:pgMar w:top="1440" w:right="1800" w:bottom="1440" w:left="1800" w:header="851" w:footer="992" w:gutter="0"/>
@@ -2879,6 +2694,155 @@
 <file path=word/numbering.xml><?xml version="1.0" encoding="utf-8"?>
 <w:numbering xmlns:wpc="http://schemas.microsoft.com/office/word/2010/wordprocessingCanvas" xmlns:cx="http://schemas.microsoft.com/office/drawing/2014/chartex" xmlns:cx1="http://schemas.microsoft.com/office/drawing/2015/9/8/chartex" xmlns:cx2="http://schemas.microsoft.com/office/drawing/2015/10/21/chartex" xmlns:cx3="http://schemas.microsoft.com/office/drawing/2016/5/9/chartex" xmlns:cx4="http://schemas.microsoft.com/office/drawing/2016/5/10/chartex" xmlns:cx5="http://schemas.microsoft.com/office/drawing/2016/5/11/chartex" xmlns:cx6="http://schemas.microsoft.com/office/drawing/2016/5/12/chartex" xmlns:cx7="http://schemas.microsoft.com/office/drawing/2016/5/13/chartex" xmlns:cx8="http://schemas.microsoft.com/office/drawing/2016/5/14/chartex" xmlns:mc="http://schemas.openxmlformats.org/markup-compatibility/2006" xmlns:aink="http://schemas.microsoft.com/office/drawing/2016/ink" xmlns:am3d="http://schemas.microsoft.com/office/drawing/2017/model3d" xmlns:o="urn:schemas-microsoft-com:office:office" xmlns:r="http://schemas.openxmlformats.org/officeDocument/2006/relationships" xmlns:m="http://schemas.openxmlformats.org/officeDocument/2006/math" xmlns:v="urn:schemas-microsoft-com:vml" xmlns:wp14="http://schemas.microsoft.com/office/word/2010/wordprocessingDrawing" xmlns:wp="http://schemas.openxmlformats.org/drawingml/2006/wordprocessingDrawing" xmlns:w10="urn:schemas-microsoft-com:office:word" xmlns:w="http://schemas.openxmlformats.org/wordprocessingml/2006/main" xmlns:w14="http://schemas.microsoft.com/office/word/2010/wordml" xmlns:w15="http://schemas.microsoft.com/office/word/2012/wordml" xmlns:w16cid="http://schemas.microsoft.com/office/word/2016/wordml/cid" xmlns:w16se="http://schemas.microsoft.com/office/word/2015/wordml/symex" xmlns:wpg="http://schemas.microsoft.com/office/word/2010/wordprocessingGroup" xmlns:wpi="http://schemas.microsoft.com/office/word/2010/wordprocessingInk" xmlns:wne="http://schemas.microsoft.com/office/word/2006/wordml" xmlns:wps="http://schemas.microsoft.com/office/word/2010/wordprocessingShape" mc:Ignorable="w14 w15 w16se w16cid wp14">
   <w:abstractNum w:abstractNumId="0" w15:restartNumberingAfterBreak="0">
+    <w:nsid w:val="149125BA"/>
+    <w:multiLevelType w:val="multilevel"/>
+    <w:tmpl w:val="152A290E"/>
+    <w:lvl w:ilvl="0">
+      <w:start w:val="1"/>
+      <w:numFmt w:val="bullet"/>
+      <w:lvlText w:val=""/>
+      <w:lvlJc w:val="left"/>
+      <w:pPr>
+        <w:tabs>
+          <w:tab w:val="num" w:pos="720"/>
+        </w:tabs>
+        <w:ind w:left="720" w:hanging="360"/>
+      </w:pPr>
+      <w:rPr>
+        <w:rFonts w:ascii="Symbol" w:hAnsi="Symbol" w:hint="default"/>
+        <w:sz w:val="20"/>
+      </w:rPr>
+    </w:lvl>
+    <w:lvl w:ilvl="1" w:tentative="1">
+      <w:start w:val="1"/>
+      <w:numFmt w:val="bullet"/>
+      <w:lvlText w:val="o"/>
+      <w:lvlJc w:val="left"/>
+      <w:pPr>
+        <w:tabs>
+          <w:tab w:val="num" w:pos="1440"/>
+        </w:tabs>
+        <w:ind w:left="1440" w:hanging="360"/>
+      </w:pPr>
+      <w:rPr>
+        <w:rFonts w:ascii="Courier New" w:hAnsi="Courier New" w:hint="default"/>
+        <w:sz w:val="20"/>
+      </w:rPr>
+    </w:lvl>
+    <w:lvl w:ilvl="2" w:tentative="1">
+      <w:start w:val="1"/>
+      <w:numFmt w:val="bullet"/>
+      <w:lvlText w:val=""/>
+      <w:lvlJc w:val="left"/>
+      <w:pPr>
+        <w:tabs>
+          <w:tab w:val="num" w:pos="2160"/>
+        </w:tabs>
+        <w:ind w:left="2160" w:hanging="360"/>
+      </w:pPr>
+      <w:rPr>
+        <w:rFonts w:ascii="Wingdings" w:hAnsi="Wingdings" w:hint="default"/>
+        <w:sz w:val="20"/>
+      </w:rPr>
+    </w:lvl>
+    <w:lvl w:ilvl="3" w:tentative="1">
+      <w:start w:val="1"/>
+      <w:numFmt w:val="bullet"/>
+      <w:lvlText w:val=""/>
+      <w:lvlJc w:val="left"/>
+      <w:pPr>
+        <w:tabs>
+          <w:tab w:val="num" w:pos="2880"/>
+        </w:tabs>
+        <w:ind w:left="2880" w:hanging="360"/>
+      </w:pPr>
+      <w:rPr>
+        <w:rFonts w:ascii="Wingdings" w:hAnsi="Wingdings" w:hint="default"/>
+        <w:sz w:val="20"/>
+      </w:rPr>
+    </w:lvl>
+    <w:lvl w:ilvl="4" w:tentative="1">
+      <w:start w:val="1"/>
+      <w:numFmt w:val="bullet"/>
+      <w:lvlText w:val=""/>
+      <w:lvlJc w:val="left"/>
+      <w:pPr>
+        <w:tabs>
+          <w:tab w:val="num" w:pos="3600"/>
+        </w:tabs>
+        <w:ind w:left="3600" w:hanging="360"/>
+      </w:pPr>
+      <w:rPr>
+        <w:rFonts w:ascii="Wingdings" w:hAnsi="Wingdings" w:hint="default"/>
+        <w:sz w:val="20"/>
+      </w:rPr>
+    </w:lvl>
+    <w:lvl w:ilvl="5" w:tentative="1">
+      <w:start w:val="1"/>
+      <w:numFmt w:val="bullet"/>
+      <w:lvlText w:val=""/>
+      <w:lvlJc w:val="left"/>
+      <w:pPr>
+        <w:tabs>
+          <w:tab w:val="num" w:pos="4320"/>
+        </w:tabs>
+        <w:ind w:left="4320" w:hanging="360"/>
+      </w:pPr>
+      <w:rPr>
+        <w:rFonts w:ascii="Wingdings" w:hAnsi="Wingdings" w:hint="default"/>
+        <w:sz w:val="20"/>
+      </w:rPr>
+    </w:lvl>
+    <w:lvl w:ilvl="6" w:tentative="1">
+      <w:start w:val="1"/>
+      <w:numFmt w:val="bullet"/>
+      <w:lvlText w:val=""/>
+      <w:lvlJc w:val="left"/>
+      <w:pPr>
+        <w:tabs>
+          <w:tab w:val="num" w:pos="5040"/>
+        </w:tabs>
+        <w:ind w:left="5040" w:hanging="360"/>
+      </w:pPr>
+      <w:rPr>
+        <w:rFonts w:ascii="Wingdings" w:hAnsi="Wingdings" w:hint="default"/>
+        <w:sz w:val="20"/>
+      </w:rPr>
+    </w:lvl>
+    <w:lvl w:ilvl="7" w:tentative="1">
+      <w:start w:val="1"/>
+      <w:numFmt w:val="bullet"/>
+      <w:lvlText w:val=""/>
+      <w:lvlJc w:val="left"/>
+      <w:pPr>
+        <w:tabs>
+          <w:tab w:val="num" w:pos="5760"/>
+        </w:tabs>
+        <w:ind w:left="5760" w:hanging="360"/>
+      </w:pPr>
+      <w:rPr>
+        <w:rFonts w:ascii="Wingdings" w:hAnsi="Wingdings" w:hint="default"/>
+        <w:sz w:val="20"/>
+      </w:rPr>
+    </w:lvl>
+    <w:lvl w:ilvl="8" w:tentative="1">
+      <w:start w:val="1"/>
+      <w:numFmt w:val="bullet"/>
+      <w:lvlText w:val=""/>
+      <w:lvlJc w:val="left"/>
+      <w:pPr>
+        <w:tabs>
+          <w:tab w:val="num" w:pos="6480"/>
+        </w:tabs>
+        <w:ind w:left="6480" w:hanging="360"/>
+      </w:pPr>
+      <w:rPr>
+        <w:rFonts w:ascii="Wingdings" w:hAnsi="Wingdings" w:hint="default"/>
+        <w:sz w:val="20"/>
+      </w:rPr>
+    </w:lvl>
+  </w:abstractNum>
+  <w:abstractNum w:abstractNumId="1" w15:restartNumberingAfterBreak="0">
     <w:nsid w:val="76E21560"/>
     <w:multiLevelType w:val="hybridMultilevel"/>
     <w:tmpl w:val="B4743C6A"/>
@@ -2967,7 +2931,7 @@
       </w:pPr>
     </w:lvl>
   </w:abstractNum>
-  <w:abstractNum w:abstractNumId="1" w15:restartNumberingAfterBreak="0">
+  <w:abstractNum w:abstractNumId="2" w15:restartNumberingAfterBreak="0">
     <w:nsid w:val="78F77477"/>
     <w:multiLevelType w:val="hybridMultilevel"/>
     <w:tmpl w:val="0E0EB4FC"/>
@@ -3057,10 +3021,13 @@
     </w:lvl>
   </w:abstractNum>
   <w:num w:numId="1">
-    <w:abstractNumId w:val="0"/>
+    <w:abstractNumId w:val="1"/>
   </w:num>
   <w:num w:numId="2">
-    <w:abstractNumId w:val="1"/>
+    <w:abstractNumId w:val="2"/>
+  </w:num>
+  <w:num w:numId="3">
+    <w:abstractNumId w:val="0"/>
   </w:num>
 </w:numbering>
 </file>

</xml_diff>